<commit_message>
avant que ma batterie ne rende l'âme
</commit_message>
<xml_diff>
--- a/choses à faire.docx
+++ b/choses à faire.docx
@@ -10,12 +10,12 @@
           <w:numId w:val="1"/>
         </w:numPr>
         <w:rPr>
-          <w:color w:val="92D050"/>
-        </w:rPr>
-      </w:pPr>
-      <w:r>
-        <w:rPr>
-          <w:color w:val="92D050"/>
+          <w:color w:val="4472C4" w:themeColor="accent1"/>
+        </w:rPr>
+      </w:pPr>
+      <w:r>
+        <w:rPr>
+          <w:color w:val="4472C4" w:themeColor="accent1"/>
         </w:rPr>
         <w:t>Faire le readme</w:t>
       </w:r>
@@ -28,12 +28,12 @@
           <w:numId w:val="1"/>
         </w:numPr>
         <w:rPr>
-          <w:color w:val="70AD47" w:themeColor="accent6"/>
-        </w:rPr>
-      </w:pPr>
-      <w:r>
-        <w:rPr>
-          <w:color w:val="70AD47" w:themeColor="accent6"/>
+          <w:color w:val="4472C4" w:themeColor="accent1"/>
+        </w:rPr>
+      </w:pPr>
+      <w:r>
+        <w:rPr>
+          <w:color w:val="4472C4" w:themeColor="accent1"/>
         </w:rPr>
         <w:t xml:space="preserve">Mettre à jour la doc </w:t>
       </w:r>
@@ -95,7 +95,21 @@
         <w:rPr>
           <w:color w:val="FF0000"/>
         </w:rPr>
-        <w:t xml:space="preserve"> à mettre dans  ./doc</w:t>
+        <w:t xml:space="preserve"> à mettre </w:t>
+      </w:r>
+      <w:proofErr w:type="gramStart"/>
+      <w:r>
+        <w:rPr>
+          <w:color w:val="FF0000"/>
+        </w:rPr>
+        <w:t>dans  .</w:t>
+      </w:r>
+      <w:proofErr w:type="gramEnd"/>
+      <w:r>
+        <w:rPr>
+          <w:color w:val="FF0000"/>
+        </w:rPr>
+        <w:t>/doc</w:t>
       </w:r>
     </w:p>
     <w:p>
@@ -113,7 +127,113 @@
         <w:rPr>
           <w:color w:val="FF0000"/>
         </w:rPr>
-        <w:t xml:space="preserve">Faire les règles du jeu avec le mode scrolling </w:t>
+        <w:t>Mettre à jour le diagramme de GANTT (et le compléter avec ce que Elodie avait dit lors du cahier des charges)</w:t>
+      </w:r>
+      <w:r>
+        <w:rPr>
+          <w:color w:val="FF0000"/>
+        </w:rPr>
+        <w:t xml:space="preserve"> </w:t>
+      </w:r>
+      <w:r>
+        <w:rPr>
+          <w:color w:val="FF0000"/>
+        </w:rPr>
+        <w:sym w:font="Wingdings" w:char="F0E0"/>
+      </w:r>
+      <w:r>
+        <w:rPr>
+          <w:color w:val="FF0000"/>
+        </w:rPr>
+        <w:t xml:space="preserve"> </w:t>
+      </w:r>
+      <w:r>
+        <w:rPr>
+          <w:color w:val="FF0000"/>
+        </w:rPr>
+        <w:t xml:space="preserve">à mettre </w:t>
+      </w:r>
+      <w:proofErr w:type="gramStart"/>
+      <w:r>
+        <w:rPr>
+          <w:color w:val="FF0000"/>
+        </w:rPr>
+        <w:t>dans  .</w:t>
+      </w:r>
+      <w:proofErr w:type="gramEnd"/>
+      <w:r>
+        <w:rPr>
+          <w:color w:val="FF0000"/>
+        </w:rPr>
+        <w:t>/doc</w:t>
+      </w:r>
+      <w:r>
+        <w:rPr>
+          <w:color w:val="FF0000"/>
+        </w:rPr>
+        <w:t> ?</w:t>
+      </w:r>
+    </w:p>
+    <w:p>
+      <w:pPr>
+        <w:pStyle w:val="Paragraphedeliste"/>
+        <w:numPr>
+          <w:ilvl w:val="0"/>
+          <w:numId w:val="1"/>
+        </w:numPr>
+        <w:rPr>
+          <w:color w:val="FF0000"/>
+        </w:rPr>
+      </w:pPr>
+      <w:r>
+        <w:rPr>
+          <w:color w:val="FF0000"/>
+        </w:rPr>
+        <w:t>Faire les règles du jeu avec le mode scrolling</w:t>
+      </w:r>
+      <w:r>
+        <w:rPr>
+          <w:color w:val="FF0000"/>
+        </w:rPr>
+        <w:t xml:space="preserve"> (ATTENTION REFAIRE LES REGLES CAR PAS ECRIT EN JUSTIFIE)</w:t>
+      </w:r>
+      <w:r>
+        <w:rPr>
+          <w:color w:val="FF0000"/>
+        </w:rPr>
+        <w:t xml:space="preserve"> </w:t>
+      </w:r>
+    </w:p>
+    <w:p>
+      <w:pPr>
+        <w:pStyle w:val="Paragraphedeliste"/>
+        <w:numPr>
+          <w:ilvl w:val="0"/>
+          <w:numId w:val="1"/>
+        </w:numPr>
+        <w:rPr>
+          <w:color w:val="FF0000"/>
+        </w:rPr>
+      </w:pPr>
+      <w:r>
+        <w:rPr>
+          <w:color w:val="FF0000"/>
+        </w:rPr>
+        <w:t xml:space="preserve">Affichage </w:t>
+      </w:r>
+      <w:proofErr w:type="spellStart"/>
+      <w:r>
+        <w:rPr>
+          <w:color w:val="FF0000"/>
+        </w:rPr>
+        <w:t>jeuMulti</w:t>
+      </w:r>
+      <w:proofErr w:type="spellEnd"/>
+      <w:r>
+        <w:rPr>
+          <w:color w:val="FF0000"/>
+        </w:rPr>
+        <w:t xml:space="preserve"> des scores et du croupier (nom + main)</w:t>
       </w:r>
     </w:p>
     <w:p>

</xml_diff>

<commit_message>
aller faut que j'aille me coucher j'ai des maths à réviser dmain
</commit_message>
<xml_diff>
--- a/choses à faire.docx
+++ b/choses à faire.docx
@@ -10,12 +10,12 @@
           <w:numId w:val="1"/>
         </w:numPr>
         <w:rPr>
-          <w:color w:val="4472C4" w:themeColor="accent1"/>
-        </w:rPr>
-      </w:pPr>
-      <w:r>
-        <w:rPr>
-          <w:color w:val="4472C4" w:themeColor="accent1"/>
+          <w:color w:val="0070C0"/>
+        </w:rPr>
+      </w:pPr>
+      <w:r>
+        <w:rPr>
+          <w:color w:val="0070C0"/>
         </w:rPr>
         <w:t>Faire le readme</w:t>
       </w:r>
@@ -59,20 +59,10 @@
     <w:p>
       <w:pPr>
         <w:pStyle w:val="Paragraphedeliste"/>
-        <w:numPr>
-          <w:ilvl w:val="0"/>
-          <w:numId w:val="1"/>
-        </w:numPr>
-        <w:rPr>
-          <w:color w:val="70AD47" w:themeColor="accent6"/>
-        </w:rPr>
-      </w:pPr>
-      <w:r>
-        <w:rPr>
-          <w:color w:val="70AD47" w:themeColor="accent6"/>
-        </w:rPr>
-        <w:t xml:space="preserve">Faire les assets de gagné, perdu, égalité </w:t>
-      </w:r>
+        <w:rPr>
+          <w:color w:val="4472C4" w:themeColor="accent1"/>
+        </w:rPr>
+      </w:pPr>
     </w:p>
     <w:p>
       <w:pPr>
@@ -123,56 +113,74 @@
           <w:color w:val="FF0000"/>
         </w:rPr>
       </w:pPr>
-      <w:r>
-        <w:rPr>
-          <w:color w:val="FF0000"/>
-        </w:rPr>
-        <w:t>Mettre à jour le diagramme de GANTT (et le compléter avec ce que Elodie avait dit lors du cahier des charges)</w:t>
-      </w:r>
+      <w:proofErr w:type="spellStart"/>
+      <w:r>
+        <w:rPr>
+          <w:color w:val="FF0000"/>
+        </w:rPr>
+        <w:t>JeuMulti</w:t>
+      </w:r>
+      <w:proofErr w:type="spellEnd"/>
       <w:r>
         <w:rPr>
           <w:color w:val="FF0000"/>
         </w:rPr>
         <w:t xml:space="preserve"> </w:t>
       </w:r>
-      <w:r>
-        <w:rPr>
-          <w:color w:val="FF0000"/>
-        </w:rPr>
-        <w:sym w:font="Wingdings" w:char="F0E0"/>
-      </w:r>
-      <w:r>
-        <w:rPr>
-          <w:color w:val="FF0000"/>
-        </w:rPr>
-        <w:t xml:space="preserve"> </w:t>
-      </w:r>
-      <w:r>
-        <w:rPr>
-          <w:color w:val="FF0000"/>
-        </w:rPr>
-        <w:t xml:space="preserve">à mettre </w:t>
-      </w:r>
-      <w:proofErr w:type="gramStart"/>
-      <w:r>
-        <w:rPr>
-          <w:color w:val="FF0000"/>
-        </w:rPr>
-        <w:t>dans  .</w:t>
-      </w:r>
-      <w:proofErr w:type="gramEnd"/>
-      <w:r>
-        <w:rPr>
-          <w:color w:val="FF0000"/>
-        </w:rPr>
-        <w:t>/doc</w:t>
-      </w:r>
-      <w:r>
-        <w:rPr>
-          <w:color w:val="FF0000"/>
-        </w:rPr>
-        <w:t> ?</w:t>
-      </w:r>
+      <w:proofErr w:type="spellStart"/>
+      <w:r>
+        <w:rPr>
+          <w:color w:val="FF0000"/>
+        </w:rPr>
+        <w:t>nbJoueurs</w:t>
+      </w:r>
+      <w:proofErr w:type="spellEnd"/>
+      <w:r>
+        <w:rPr>
+          <w:color w:val="FF0000"/>
+        </w:rPr>
+        <w:t xml:space="preserve"> et </w:t>
+      </w:r>
+      <w:proofErr w:type="spellStart"/>
+      <w:r>
+        <w:rPr>
+          <w:color w:val="FF0000"/>
+        </w:rPr>
+        <w:t>nbParties</w:t>
+      </w:r>
+      <w:proofErr w:type="spellEnd"/>
+      <w:r>
+        <w:rPr>
+          <w:color w:val="FF0000"/>
+        </w:rPr>
+        <w:t xml:space="preserve"> -&gt; accesseur et mutateur ?????</w:t>
+      </w:r>
+      <w:r>
+        <w:rPr>
+          <w:color w:val="FF0000"/>
+        </w:rPr>
+        <w:t xml:space="preserve"> idem pour </w:t>
+      </w:r>
+      <w:proofErr w:type="spellStart"/>
+      <w:r>
+        <w:rPr>
+          <w:color w:val="FF0000"/>
+        </w:rPr>
+        <w:t>jeuS</w:t>
+      </w:r>
+      <w:r>
+        <w:rPr>
+          <w:color w:val="FF0000"/>
+        </w:rPr>
+        <w:t>o</w:t>
+      </w:r>
+      <w:r>
+        <w:rPr>
+          <w:color w:val="FF0000"/>
+        </w:rPr>
+        <w:t>lo</w:t>
+      </w:r>
+      <w:proofErr w:type="spellEnd"/>
     </w:p>
     <w:p>
       <w:pPr>
@@ -189,19 +197,7 @@
         <w:rPr>
           <w:color w:val="FF0000"/>
         </w:rPr>
-        <w:t>Faire les règles du jeu avec le mode scrolling</w:t>
-      </w:r>
-      <w:r>
-        <w:rPr>
-          <w:color w:val="FF0000"/>
-        </w:rPr>
-        <w:t xml:space="preserve"> (ATTENTION REFAIRE LES REGLES CAR PAS ECRIT EN JUSTIFIE)</w:t>
-      </w:r>
-      <w:r>
-        <w:rPr>
-          <w:color w:val="FF0000"/>
-        </w:rPr>
-        <w:t xml:space="preserve"> </w:t>
+        <w:t>Convention nom variable/classe/indentation/…</w:t>
       </w:r>
     </w:p>
     <w:p>
@@ -219,21 +215,51 @@
         <w:rPr>
           <w:color w:val="FF0000"/>
         </w:rPr>
-        <w:t xml:space="preserve">Affichage </w:t>
-      </w:r>
-      <w:proofErr w:type="spellStart"/>
-      <w:r>
-        <w:rPr>
-          <w:color w:val="FF0000"/>
-        </w:rPr>
-        <w:t>jeuMulti</w:t>
-      </w:r>
-      <w:proofErr w:type="spellEnd"/>
-      <w:r>
-        <w:rPr>
-          <w:color w:val="FF0000"/>
-        </w:rPr>
-        <w:t xml:space="preserve"> des scores et du croupier (nom + main)</w:t>
+        <w:t>Mettre à jour le diagramme de GANTT (et le compléter avec ce que Elodie avait dit lors du cahier des charges)</w:t>
+      </w:r>
+      <w:r>
+        <w:rPr>
+          <w:color w:val="FF0000"/>
+        </w:rPr>
+        <w:t xml:space="preserve"> </w:t>
+      </w:r>
+      <w:r>
+        <w:rPr>
+          <w:color w:val="FF0000"/>
+        </w:rPr>
+        <w:sym w:font="Wingdings" w:char="F0E0"/>
+      </w:r>
+      <w:r>
+        <w:rPr>
+          <w:color w:val="FF0000"/>
+        </w:rPr>
+        <w:t xml:space="preserve"> </w:t>
+      </w:r>
+      <w:r>
+        <w:rPr>
+          <w:color w:val="FF0000"/>
+        </w:rPr>
+        <w:t xml:space="preserve">à mettre </w:t>
+      </w:r>
+      <w:proofErr w:type="gramStart"/>
+      <w:r>
+        <w:rPr>
+          <w:color w:val="FF0000"/>
+        </w:rPr>
+        <w:t>dans  .</w:t>
+      </w:r>
+      <w:proofErr w:type="gramEnd"/>
+      <w:r>
+        <w:rPr>
+          <w:color w:val="FF0000"/>
+        </w:rPr>
+        <w:t>/doc</w:t>
+      </w:r>
+      <w:r>
+        <w:rPr>
+          <w:color w:val="FF0000"/>
+        </w:rPr>
+        <w:t> ?</w:t>
       </w:r>
     </w:p>
     <w:p>
@@ -244,14 +270,22 @@
           <w:numId w:val="1"/>
         </w:numPr>
         <w:rPr>
-          <w:color w:val="92D050"/>
-        </w:rPr>
-      </w:pPr>
-      <w:r>
-        <w:rPr>
-          <w:color w:val="92D050"/>
-        </w:rPr>
-        <w:t xml:space="preserve">Voir avec Elodie pour la fuite de mémoire pour la création de jeu dans le menu </w:t>
+          <w:color w:val="A8D08D" w:themeColor="accent6" w:themeTint="99"/>
+        </w:rPr>
+      </w:pPr>
+      <w:proofErr w:type="spellStart"/>
+      <w:r>
+        <w:rPr>
+          <w:color w:val="FF0000"/>
+        </w:rPr>
+        <w:t>Makefile</w:t>
+      </w:r>
+      <w:proofErr w:type="spellEnd"/>
+      <w:r>
+        <w:rPr>
+          <w:color w:val="FF0000"/>
+        </w:rPr>
+        <w:t xml:space="preserve"> (variable)</w:t>
       </w:r>
     </w:p>
     <w:p>
@@ -262,14 +296,28 @@
           <w:numId w:val="1"/>
         </w:numPr>
         <w:rPr>
-          <w:color w:val="92D050"/>
-        </w:rPr>
-      </w:pPr>
-      <w:r>
-        <w:rPr>
-          <w:color w:val="92D050"/>
-        </w:rPr>
-        <w:t>Affection des points sur tomuss (100 points)</w:t>
+          <w:color w:val="FF0000"/>
+        </w:rPr>
+      </w:pPr>
+      <w:r>
+        <w:rPr>
+          <w:color w:val="FF0000"/>
+        </w:rPr>
+        <w:t xml:space="preserve">Affichage </w:t>
+      </w:r>
+      <w:proofErr w:type="spellStart"/>
+      <w:r>
+        <w:rPr>
+          <w:color w:val="FF0000"/>
+        </w:rPr>
+        <w:t>jeuMulti</w:t>
+      </w:r>
+      <w:proofErr w:type="spellEnd"/>
+      <w:r>
+        <w:rPr>
+          <w:color w:val="FF0000"/>
+        </w:rPr>
+        <w:t xml:space="preserve"> des scores et du croupier (nom + main)</w:t>
       </w:r>
     </w:p>
     <w:p>
@@ -284,7 +332,15 @@
         <w:t xml:space="preserve">Commencer à créer un PowerPoint pour la soutenance </w:t>
       </w:r>
       <w:r>
-        <w:t>à mettre dans  ./doc</w:t>
+        <w:t xml:space="preserve">à mettre </w:t>
+      </w:r>
+      <w:proofErr w:type="gramStart"/>
+      <w:r>
+        <w:t>dans  .</w:t>
+      </w:r>
+      <w:proofErr w:type="gramEnd"/>
+      <w:r>
+        <w:t>/doc</w:t>
       </w:r>
     </w:p>
     <w:p>

</xml_diff>